<commit_message>
Correcion fecha de audiencia
</commit_message>
<xml_diff>
--- a/plataformaCentroDeConciliacion/Backend/Document Generation/Acta de Conciliación.docx
+++ b/plataformaCentroDeConciliacion/Backend/Document Generation/Acta de Conciliación.docx
@@ -265,19 +265,59 @@
           <w:szCs w:val="22"/>
           <w:lang w:eastAsia="es-ES"/>
         </w:rPr>
-        <w:t xml:space="preserve">CONVOCANTE:   </w:t>
-      </w:r>
-      <w:r>
-        <w:rPr>
-          <w:rFonts w:ascii="Arial" w:hAnsi="Arial" w:cs="Arial"/>
-          <w:b/>
-          <w:bCs/>
-          <w:snapToGrid w:val="0"/>
-          <w:sz w:val="22"/>
-          <w:szCs w:val="22"/>
-          <w:lang w:eastAsia="es-ES"/>
-        </w:rPr>
-        <w:t>{nombre_apellidos_convocante}</w:t>
+        <w:t>CONVOCANTE:</w:t>
+      </w:r>
+      <w:proofErr w:type="gramStart"/>
+      <w:r>
+        <w:rPr>
+          <w:rFonts w:ascii="Arial" w:hAnsi="Arial" w:cs="Arial"/>
+          <w:b/>
+          <w:bCs/>
+          <w:snapToGrid w:val="0"/>
+          <w:sz w:val="22"/>
+          <w:szCs w:val="22"/>
+          <w:lang w:eastAsia="es-ES"/>
+        </w:rPr>
+        <w:t xml:space="preserve">   </w:t>
+      </w:r>
+      <w:r>
+        <w:rPr>
+          <w:rFonts w:ascii="Arial" w:hAnsi="Arial" w:cs="Arial"/>
+          <w:b/>
+          <w:bCs/>
+          <w:snapToGrid w:val="0"/>
+          <w:sz w:val="22"/>
+          <w:szCs w:val="22"/>
+          <w:lang w:eastAsia="es-ES"/>
+        </w:rPr>
+        <w:t>{</w:t>
+      </w:r>
+      <w:proofErr w:type="spellStart"/>
+      <w:proofErr w:type="gramEnd"/>
+      <w:r>
+        <w:rPr>
+          <w:rFonts w:ascii="Arial" w:hAnsi="Arial" w:cs="Arial"/>
+          <w:b/>
+          <w:bCs/>
+          <w:snapToGrid w:val="0"/>
+          <w:sz w:val="22"/>
+          <w:szCs w:val="22"/>
+          <w:lang w:eastAsia="es-ES"/>
+        </w:rPr>
+        <w:t>nombre_apellidos_convocante</w:t>
+      </w:r>
+      <w:proofErr w:type="spellEnd"/>
+      <w:r>
+        <w:rPr>
+          <w:rFonts w:ascii="Arial" w:hAnsi="Arial" w:cs="Arial"/>
+          <w:b/>
+          <w:bCs/>
+          <w:snapToGrid w:val="0"/>
+          <w:sz w:val="22"/>
+          <w:szCs w:val="22"/>
+          <w:lang w:eastAsia="es-ES"/>
+        </w:rPr>
+        <w:t>}</w:t>
       </w:r>
     </w:p>
     <w:p>
@@ -319,7 +359,33 @@
           <w:szCs w:val="22"/>
           <w:lang w:eastAsia="es-ES"/>
         </w:rPr>
-        <w:t>{numero_cedula_convocante}</w:t>
+        <w:t>{</w:t>
+      </w:r>
+      <w:proofErr w:type="spellStart"/>
+      <w:r>
+        <w:rPr>
+          <w:rFonts w:ascii="Arial" w:hAnsi="Arial" w:cs="Arial"/>
+          <w:b/>
+          <w:bCs/>
+          <w:snapToGrid w:val="0"/>
+          <w:sz w:val="22"/>
+          <w:szCs w:val="22"/>
+          <w:lang w:eastAsia="es-ES"/>
+        </w:rPr>
+        <w:t>numero_cedula_convocante</w:t>
+      </w:r>
+      <w:proofErr w:type="spellEnd"/>
+      <w:r>
+        <w:rPr>
+          <w:rFonts w:ascii="Arial" w:hAnsi="Arial" w:cs="Arial"/>
+          <w:b/>
+          <w:bCs/>
+          <w:snapToGrid w:val="0"/>
+          <w:sz w:val="22"/>
+          <w:szCs w:val="22"/>
+          <w:lang w:eastAsia="es-ES"/>
+        </w:rPr>
+        <w:t>}</w:t>
       </w:r>
       <w:r>
         <w:rPr>
@@ -392,19 +458,59 @@
           <w:szCs w:val="22"/>
           <w:lang w:eastAsia="es-ES"/>
         </w:rPr>
-        <w:t xml:space="preserve">:   </w:t>
-      </w:r>
-      <w:r>
-        <w:rPr>
-          <w:rFonts w:ascii="Arial" w:hAnsi="Arial" w:cs="Arial"/>
-          <w:b/>
-          <w:bCs/>
-          <w:snapToGrid w:val="0"/>
-          <w:sz w:val="22"/>
-          <w:szCs w:val="22"/>
-          <w:lang w:eastAsia="es-ES"/>
-        </w:rPr>
-        <w:t>{nombre_apellidos_convocados}</w:t>
+        <w:t>:</w:t>
+      </w:r>
+      <w:proofErr w:type="gramStart"/>
+      <w:r>
+        <w:rPr>
+          <w:rFonts w:ascii="Arial" w:hAnsi="Arial" w:cs="Arial"/>
+          <w:b/>
+          <w:bCs/>
+          <w:snapToGrid w:val="0"/>
+          <w:sz w:val="22"/>
+          <w:szCs w:val="22"/>
+          <w:lang w:eastAsia="es-ES"/>
+        </w:rPr>
+        <w:t xml:space="preserve">   </w:t>
+      </w:r>
+      <w:r>
+        <w:rPr>
+          <w:rFonts w:ascii="Arial" w:hAnsi="Arial" w:cs="Arial"/>
+          <w:b/>
+          <w:bCs/>
+          <w:snapToGrid w:val="0"/>
+          <w:sz w:val="22"/>
+          <w:szCs w:val="22"/>
+          <w:lang w:eastAsia="es-ES"/>
+        </w:rPr>
+        <w:t>{</w:t>
+      </w:r>
+      <w:proofErr w:type="spellStart"/>
+      <w:proofErr w:type="gramEnd"/>
+      <w:r>
+        <w:rPr>
+          <w:rFonts w:ascii="Arial" w:hAnsi="Arial" w:cs="Arial"/>
+          <w:b/>
+          <w:bCs/>
+          <w:snapToGrid w:val="0"/>
+          <w:sz w:val="22"/>
+          <w:szCs w:val="22"/>
+          <w:lang w:eastAsia="es-ES"/>
+        </w:rPr>
+        <w:t>nombre_apellidos_convocados</w:t>
+      </w:r>
+      <w:proofErr w:type="spellEnd"/>
+      <w:r>
+        <w:rPr>
+          <w:rFonts w:ascii="Arial" w:hAnsi="Arial" w:cs="Arial"/>
+          <w:b/>
+          <w:bCs/>
+          <w:snapToGrid w:val="0"/>
+          <w:sz w:val="22"/>
+          <w:szCs w:val="22"/>
+          <w:lang w:eastAsia="es-ES"/>
+        </w:rPr>
+        <w:t>}</w:t>
       </w:r>
     </w:p>
     <w:p>
@@ -448,7 +554,33 @@
           <w:szCs w:val="22"/>
           <w:lang w:eastAsia="es-ES"/>
         </w:rPr>
-        <w:t>{numero_cedula_convocado}</w:t>
+        <w:t>{</w:t>
+      </w:r>
+      <w:proofErr w:type="spellStart"/>
+      <w:r>
+        <w:rPr>
+          <w:rFonts w:ascii="Arial" w:hAnsi="Arial" w:cs="Arial"/>
+          <w:b/>
+          <w:bCs/>
+          <w:snapToGrid w:val="0"/>
+          <w:sz w:val="22"/>
+          <w:szCs w:val="22"/>
+          <w:lang w:eastAsia="es-ES"/>
+        </w:rPr>
+        <w:t>numero_cedula_convocado</w:t>
+      </w:r>
+      <w:proofErr w:type="spellEnd"/>
+      <w:r>
+        <w:rPr>
+          <w:rFonts w:ascii="Arial" w:hAnsi="Arial" w:cs="Arial"/>
+          <w:b/>
+          <w:bCs/>
+          <w:snapToGrid w:val="0"/>
+          <w:sz w:val="22"/>
+          <w:szCs w:val="22"/>
+          <w:lang w:eastAsia="es-ES"/>
+        </w:rPr>
+        <w:t>}</w:t>
       </w:r>
     </w:p>
     <w:p>
@@ -654,7 +786,29 @@
           <w:szCs w:val="22"/>
           <w:lang w:eastAsia="es-ES"/>
         </w:rPr>
-        <w:t xml:space="preserve"> de dos mil </w:t>
+        <w:t xml:space="preserve"> </w:t>
+      </w:r>
+      <w:proofErr w:type="spellStart"/>
+      <w:r>
+        <w:rPr>
+          <w:rFonts w:ascii="Arial" w:hAnsi="Arial" w:cs="Arial"/>
+          <w:snapToGrid w:val="0"/>
+          <w:sz w:val="22"/>
+          <w:szCs w:val="22"/>
+          <w:lang w:eastAsia="es-ES"/>
+        </w:rPr>
+        <w:t>de</w:t>
+      </w:r>
+      <w:proofErr w:type="spellEnd"/>
+      <w:r>
+        <w:rPr>
+          <w:rFonts w:ascii="Arial" w:hAnsi="Arial" w:cs="Arial"/>
+          <w:snapToGrid w:val="0"/>
+          <w:sz w:val="22"/>
+          <w:szCs w:val="22"/>
+          <w:lang w:eastAsia="es-ES"/>
+        </w:rPr>
+        <w:t xml:space="preserve"> dos mil </w:t>
       </w:r>
       <w:r>
         <w:rPr>
@@ -757,15 +911,27 @@
         </w:rPr>
         <w:t xml:space="preserve">, ubicado en la Calle 12 </w:t>
       </w:r>
-      <w:r>
-        <w:rPr>
-          <w:rFonts w:ascii="Arial" w:hAnsi="Arial" w:cs="Arial"/>
-          <w:snapToGrid w:val="0"/>
-          <w:sz w:val="22"/>
-          <w:szCs w:val="22"/>
-          <w:lang w:eastAsia="es-ES"/>
-        </w:rPr>
-        <w:t>Nº 8 - 51 de esta ciudad, a la a</w:t>
+      <w:proofErr w:type="spellStart"/>
+      <w:r>
+        <w:rPr>
+          <w:rFonts w:ascii="Arial" w:hAnsi="Arial" w:cs="Arial"/>
+          <w:snapToGrid w:val="0"/>
+          <w:sz w:val="22"/>
+          <w:szCs w:val="22"/>
+          <w:lang w:eastAsia="es-ES"/>
+        </w:rPr>
+        <w:t>Nº</w:t>
+      </w:r>
+      <w:proofErr w:type="spellEnd"/>
+      <w:r>
+        <w:rPr>
+          <w:rFonts w:ascii="Arial" w:hAnsi="Arial" w:cs="Arial"/>
+          <w:snapToGrid w:val="0"/>
+          <w:sz w:val="22"/>
+          <w:szCs w:val="22"/>
+          <w:lang w:eastAsia="es-ES"/>
+        </w:rPr>
+        <w:t xml:space="preserve"> 8 - 51 de esta ciudad, a la a</w:t>
       </w:r>
       <w:r>
         <w:rPr>
@@ -795,7 +961,29 @@
           <w:szCs w:val="22"/>
           <w:lang w:eastAsia="es-ES"/>
         </w:rPr>
-        <w:t>{fecha_hora_citacion}</w:t>
+        <w:t>{</w:t>
+      </w:r>
+      <w:proofErr w:type="spellStart"/>
+      <w:r>
+        <w:rPr>
+          <w:rFonts w:ascii="Arial" w:hAnsi="Arial" w:cs="Arial"/>
+          <w:snapToGrid w:val="0"/>
+          <w:sz w:val="22"/>
+          <w:szCs w:val="22"/>
+          <w:lang w:eastAsia="es-ES"/>
+        </w:rPr>
+        <w:t>fecha_hora_citacion</w:t>
+      </w:r>
+      <w:proofErr w:type="spellEnd"/>
+      <w:r>
+        <w:rPr>
+          <w:rFonts w:ascii="Arial" w:hAnsi="Arial" w:cs="Arial"/>
+          <w:snapToGrid w:val="0"/>
+          <w:sz w:val="22"/>
+          <w:szCs w:val="22"/>
+          <w:lang w:eastAsia="es-ES"/>
+        </w:rPr>
+        <w:t>}</w:t>
       </w:r>
       <w:r>
         <w:rPr>
@@ -817,7 +1005,33 @@
           <w:szCs w:val="22"/>
           <w:lang w:eastAsia="es-ES"/>
         </w:rPr>
-        <w:t>{nombre_apellidos_convocante}</w:t>
+        <w:t>{</w:t>
+      </w:r>
+      <w:proofErr w:type="spellStart"/>
+      <w:r>
+        <w:rPr>
+          <w:rFonts w:ascii="Arial" w:hAnsi="Arial" w:cs="Arial"/>
+          <w:b/>
+          <w:bCs/>
+          <w:snapToGrid w:val="0"/>
+          <w:sz w:val="22"/>
+          <w:szCs w:val="22"/>
+          <w:lang w:eastAsia="es-ES"/>
+        </w:rPr>
+        <w:t>nombre_apellidos_convocante</w:t>
+      </w:r>
+      <w:proofErr w:type="spellEnd"/>
+      <w:r>
+        <w:rPr>
+          <w:rFonts w:ascii="Arial" w:hAnsi="Arial" w:cs="Arial"/>
+          <w:b/>
+          <w:bCs/>
+          <w:snapToGrid w:val="0"/>
+          <w:sz w:val="22"/>
+          <w:szCs w:val="22"/>
+          <w:lang w:eastAsia="es-ES"/>
+        </w:rPr>
+        <w:t>}</w:t>
       </w:r>
       <w:r>
         <w:rPr>
@@ -873,7 +1087,33 @@
           <w:szCs w:val="22"/>
           <w:lang w:eastAsia="es-ES"/>
         </w:rPr>
-        <w:t>{numero_cedula_convocante}</w:t>
+        <w:t>{</w:t>
+      </w:r>
+      <w:proofErr w:type="spellStart"/>
+      <w:r>
+        <w:rPr>
+          <w:rFonts w:ascii="Arial" w:hAnsi="Arial" w:cs="Arial"/>
+          <w:b/>
+          <w:bCs/>
+          <w:snapToGrid w:val="0"/>
+          <w:sz w:val="22"/>
+          <w:szCs w:val="22"/>
+          <w:lang w:eastAsia="es-ES"/>
+        </w:rPr>
+        <w:t>numero_cedula_convocante</w:t>
+      </w:r>
+      <w:proofErr w:type="spellEnd"/>
+      <w:r>
+        <w:rPr>
+          <w:rFonts w:ascii="Arial" w:hAnsi="Arial" w:cs="Arial"/>
+          <w:b/>
+          <w:bCs/>
+          <w:snapToGrid w:val="0"/>
+          <w:sz w:val="22"/>
+          <w:szCs w:val="22"/>
+          <w:lang w:eastAsia="es-ES"/>
+        </w:rPr>
+        <w:t>}</w:t>
       </w:r>
       <w:r>
         <w:rPr>
@@ -929,7 +1169,33 @@
           <w:szCs w:val="22"/>
           <w:lang w:eastAsia="es-ES"/>
         </w:rPr>
-        <w:t>{nombre_apellidos_convocados}</w:t>
+        <w:t>{</w:t>
+      </w:r>
+      <w:proofErr w:type="spellStart"/>
+      <w:r>
+        <w:rPr>
+          <w:rFonts w:ascii="Arial" w:hAnsi="Arial" w:cs="Arial"/>
+          <w:b/>
+          <w:bCs/>
+          <w:snapToGrid w:val="0"/>
+          <w:sz w:val="22"/>
+          <w:szCs w:val="22"/>
+          <w:lang w:eastAsia="es-ES"/>
+        </w:rPr>
+        <w:t>nombre_apellidos_convocados</w:t>
+      </w:r>
+      <w:proofErr w:type="spellEnd"/>
+      <w:r>
+        <w:rPr>
+          <w:rFonts w:ascii="Arial" w:hAnsi="Arial" w:cs="Arial"/>
+          <w:b/>
+          <w:bCs/>
+          <w:snapToGrid w:val="0"/>
+          <w:sz w:val="22"/>
+          <w:szCs w:val="22"/>
+          <w:lang w:eastAsia="es-ES"/>
+        </w:rPr>
+        <w:t>}</w:t>
       </w:r>
       <w:r>
         <w:rPr>
@@ -987,7 +1253,33 @@
           <w:szCs w:val="22"/>
           <w:lang w:eastAsia="es-ES"/>
         </w:rPr>
-        <w:t>{numero_cedula_convocado}</w:t>
+        <w:t>{</w:t>
+      </w:r>
+      <w:proofErr w:type="spellStart"/>
+      <w:r>
+        <w:rPr>
+          <w:rFonts w:ascii="Arial" w:hAnsi="Arial" w:cs="Arial"/>
+          <w:b/>
+          <w:bCs/>
+          <w:snapToGrid w:val="0"/>
+          <w:sz w:val="22"/>
+          <w:szCs w:val="22"/>
+          <w:lang w:eastAsia="es-ES"/>
+        </w:rPr>
+        <w:t>numero_cedula_convocado</w:t>
+      </w:r>
+      <w:proofErr w:type="spellEnd"/>
+      <w:r>
+        <w:rPr>
+          <w:rFonts w:ascii="Arial" w:hAnsi="Arial" w:cs="Arial"/>
+          <w:b/>
+          <w:bCs/>
+          <w:snapToGrid w:val="0"/>
+          <w:sz w:val="22"/>
+          <w:szCs w:val="22"/>
+          <w:lang w:eastAsia="es-ES"/>
+        </w:rPr>
+        <w:t>}</w:t>
       </w:r>
       <w:r>
         <w:rPr>
@@ -1111,7 +1403,33 @@
           <w:szCs w:val="22"/>
           <w:lang w:eastAsia="es-ES"/>
         </w:rPr>
-        <w:t>{nombre_apellidos_convocante}</w:t>
+        <w:t>{</w:t>
+      </w:r>
+      <w:proofErr w:type="spellStart"/>
+      <w:r>
+        <w:rPr>
+          <w:rFonts w:ascii="Arial" w:hAnsi="Arial" w:cs="Arial"/>
+          <w:b/>
+          <w:bCs/>
+          <w:snapToGrid w:val="0"/>
+          <w:sz w:val="22"/>
+          <w:szCs w:val="22"/>
+          <w:lang w:eastAsia="es-ES"/>
+        </w:rPr>
+        <w:t>nombre_apellidos_convocante</w:t>
+      </w:r>
+      <w:proofErr w:type="spellEnd"/>
+      <w:r>
+        <w:rPr>
+          <w:rFonts w:ascii="Arial" w:hAnsi="Arial" w:cs="Arial"/>
+          <w:b/>
+          <w:bCs/>
+          <w:snapToGrid w:val="0"/>
+          <w:sz w:val="22"/>
+          <w:szCs w:val="22"/>
+          <w:lang w:eastAsia="es-ES"/>
+        </w:rPr>
+        <w:t>}</w:t>
       </w:r>
       <w:r>
         <w:rPr>
@@ -1190,7 +1508,33 @@
           <w:szCs w:val="22"/>
           <w:lang w:eastAsia="es-ES"/>
         </w:rPr>
-        <w:t>{numero_cedula_convocante}</w:t>
+        <w:t>{</w:t>
+      </w:r>
+      <w:proofErr w:type="spellStart"/>
+      <w:r>
+        <w:rPr>
+          <w:rFonts w:ascii="Arial" w:hAnsi="Arial" w:cs="Arial"/>
+          <w:b/>
+          <w:bCs/>
+          <w:snapToGrid w:val="0"/>
+          <w:sz w:val="22"/>
+          <w:szCs w:val="22"/>
+          <w:lang w:eastAsia="es-ES"/>
+        </w:rPr>
+        <w:t>numero_cedula_convocante</w:t>
+      </w:r>
+      <w:proofErr w:type="spellEnd"/>
+      <w:r>
+        <w:rPr>
+          <w:rFonts w:ascii="Arial" w:hAnsi="Arial" w:cs="Arial"/>
+          <w:b/>
+          <w:bCs/>
+          <w:snapToGrid w:val="0"/>
+          <w:sz w:val="22"/>
+          <w:szCs w:val="22"/>
+          <w:lang w:eastAsia="es-ES"/>
+        </w:rPr>
+        <w:t>}</w:t>
       </w:r>
       <w:r>
         <w:rPr>
@@ -1231,7 +1575,31 @@
           <w:szCs w:val="22"/>
           <w:lang w:eastAsia="es-ES"/>
         </w:rPr>
-        <w:t>{barrio_convocante}</w:t>
+        <w:t>{</w:t>
+      </w:r>
+      <w:proofErr w:type="spellStart"/>
+      <w:r>
+        <w:rPr>
+          <w:rFonts w:ascii="Arial" w:hAnsi="Arial" w:cs="Arial"/>
+          <w:b/>
+          <w:bCs/>
+          <w:sz w:val="22"/>
+          <w:szCs w:val="22"/>
+          <w:lang w:eastAsia="es-ES"/>
+        </w:rPr>
+        <w:t>barrio_convocante</w:t>
+      </w:r>
+      <w:proofErr w:type="spellEnd"/>
+      <w:r>
+        <w:rPr>
+          <w:rFonts w:ascii="Arial" w:hAnsi="Arial" w:cs="Arial"/>
+          <w:b/>
+          <w:bCs/>
+          <w:sz w:val="22"/>
+          <w:szCs w:val="22"/>
+          <w:lang w:eastAsia="es-ES"/>
+        </w:rPr>
+        <w:t>}</w:t>
       </w:r>
       <w:r>
         <w:rPr>
@@ -1260,7 +1628,31 @@
           <w:szCs w:val="22"/>
           <w:lang w:eastAsia="es-ES"/>
         </w:rPr>
-        <w:t>{localidad_convocante}</w:t>
+        <w:t>{</w:t>
+      </w:r>
+      <w:proofErr w:type="spellStart"/>
+      <w:r>
+        <w:rPr>
+          <w:rFonts w:ascii="Arial" w:hAnsi="Arial" w:cs="Arial"/>
+          <w:b/>
+          <w:bCs/>
+          <w:sz w:val="22"/>
+          <w:szCs w:val="22"/>
+          <w:lang w:eastAsia="es-ES"/>
+        </w:rPr>
+        <w:t>localidad_convocante</w:t>
+      </w:r>
+      <w:proofErr w:type="spellEnd"/>
+      <w:r>
+        <w:rPr>
+          <w:rFonts w:ascii="Arial" w:hAnsi="Arial" w:cs="Arial"/>
+          <w:b/>
+          <w:bCs/>
+          <w:sz w:val="22"/>
+          <w:szCs w:val="22"/>
+          <w:lang w:eastAsia="es-ES"/>
+        </w:rPr>
+        <w:t>}</w:t>
       </w:r>
       <w:r>
         <w:rPr>
@@ -1356,7 +1748,31 @@
           <w:szCs w:val="22"/>
           <w:lang w:eastAsia="es-ES"/>
         </w:rPr>
-        <w:t>{nombre_apellidos_convocados}</w:t>
+        <w:t>{</w:t>
+      </w:r>
+      <w:proofErr w:type="spellStart"/>
+      <w:r>
+        <w:rPr>
+          <w:rFonts w:ascii="Arial" w:hAnsi="Arial" w:cs="Arial"/>
+          <w:b/>
+          <w:bCs/>
+          <w:sz w:val="22"/>
+          <w:szCs w:val="22"/>
+          <w:lang w:eastAsia="es-ES"/>
+        </w:rPr>
+        <w:t>nombre_apellidos_convocados</w:t>
+      </w:r>
+      <w:proofErr w:type="spellEnd"/>
+      <w:r>
+        <w:rPr>
+          <w:rFonts w:ascii="Arial" w:hAnsi="Arial" w:cs="Arial"/>
+          <w:b/>
+          <w:bCs/>
+          <w:sz w:val="22"/>
+          <w:szCs w:val="22"/>
+          <w:lang w:eastAsia="es-ES"/>
+        </w:rPr>
+        <w:t>}</w:t>
       </w:r>
       <w:r>
         <w:rPr>
@@ -1444,7 +1860,31 @@
           <w:szCs w:val="22"/>
           <w:lang w:eastAsia="es-ES"/>
         </w:rPr>
-        <w:t>{numero_cedula_convocado}</w:t>
+        <w:t>{</w:t>
+      </w:r>
+      <w:proofErr w:type="spellStart"/>
+      <w:r>
+        <w:rPr>
+          <w:rFonts w:ascii="Arial" w:hAnsi="Arial" w:cs="Arial"/>
+          <w:b/>
+          <w:bCs/>
+          <w:sz w:val="22"/>
+          <w:szCs w:val="22"/>
+          <w:lang w:eastAsia="es-ES"/>
+        </w:rPr>
+        <w:t>numero_cedula_convocado</w:t>
+      </w:r>
+      <w:proofErr w:type="spellEnd"/>
+      <w:r>
+        <w:rPr>
+          <w:rFonts w:ascii="Arial" w:hAnsi="Arial" w:cs="Arial"/>
+          <w:b/>
+          <w:bCs/>
+          <w:sz w:val="22"/>
+          <w:szCs w:val="22"/>
+          <w:lang w:eastAsia="es-ES"/>
+        </w:rPr>
+        <w:t>}</w:t>
       </w:r>
       <w:r>
         <w:rPr>
@@ -1494,7 +1934,31 @@
           <w:szCs w:val="22"/>
           <w:lang w:eastAsia="es-ES"/>
         </w:rPr>
-        <w:t>{barrio_convocado}</w:t>
+        <w:t>{</w:t>
+      </w:r>
+      <w:proofErr w:type="spellStart"/>
+      <w:r>
+        <w:rPr>
+          <w:rFonts w:ascii="Arial" w:hAnsi="Arial" w:cs="Arial"/>
+          <w:b/>
+          <w:bCs/>
+          <w:sz w:val="22"/>
+          <w:szCs w:val="22"/>
+          <w:lang w:eastAsia="es-ES"/>
+        </w:rPr>
+        <w:t>barrio_convocado</w:t>
+      </w:r>
+      <w:proofErr w:type="spellEnd"/>
+      <w:r>
+        <w:rPr>
+          <w:rFonts w:ascii="Arial" w:hAnsi="Arial" w:cs="Arial"/>
+          <w:b/>
+          <w:bCs/>
+          <w:sz w:val="22"/>
+          <w:szCs w:val="22"/>
+          <w:lang w:eastAsia="es-ES"/>
+        </w:rPr>
+        <w:t>}</w:t>
       </w:r>
       <w:r>
         <w:rPr>
@@ -1534,7 +1998,31 @@
           <w:szCs w:val="22"/>
           <w:lang w:eastAsia="es-ES"/>
         </w:rPr>
-        <w:t>{localidad_convocado}</w:t>
+        <w:t>{</w:t>
+      </w:r>
+      <w:proofErr w:type="spellStart"/>
+      <w:r>
+        <w:rPr>
+          <w:rFonts w:ascii="Arial" w:hAnsi="Arial" w:cs="Arial"/>
+          <w:b/>
+          <w:bCs/>
+          <w:sz w:val="22"/>
+          <w:szCs w:val="22"/>
+          <w:lang w:eastAsia="es-ES"/>
+        </w:rPr>
+        <w:t>localidad_convocado</w:t>
+      </w:r>
+      <w:proofErr w:type="spellEnd"/>
+      <w:r>
+        <w:rPr>
+          <w:rFonts w:ascii="Arial" w:hAnsi="Arial" w:cs="Arial"/>
+          <w:b/>
+          <w:bCs/>
+          <w:sz w:val="22"/>
+          <w:szCs w:val="22"/>
+          <w:lang w:eastAsia="es-ES"/>
+        </w:rPr>
+        <w:t>}</w:t>
       </w:r>
       <w:r>
         <w:rPr>
@@ -1617,6 +2105,7 @@
         </w:rPr>
         <w:t xml:space="preserve">Bajo la presencia del </w:t>
       </w:r>
+      <w:proofErr w:type="spellStart"/>
       <w:r>
         <w:rPr>
           <w:rFonts w:ascii="Arial" w:eastAsia="Times New Roman" w:hAnsi="Arial" w:cs="Arial"/>
@@ -1624,7 +2113,17 @@
           <w:bCs/>
           <w:lang w:eastAsia="es-ES"/>
         </w:rPr>
-        <w:t>Dr (a)</w:t>
+        <w:t>Dr</w:t>
+      </w:r>
+      <w:proofErr w:type="spellEnd"/>
+      <w:r>
+        <w:rPr>
+          <w:rFonts w:ascii="Arial" w:eastAsia="Times New Roman" w:hAnsi="Arial" w:cs="Arial"/>
+          <w:b/>
+          <w:bCs/>
+          <w:lang w:eastAsia="es-ES"/>
+        </w:rPr>
+        <w:t xml:space="preserve"> (a)</w:t>
       </w:r>
       <w:r>
         <w:t xml:space="preserve"> </w:t>
@@ -1636,8 +2135,9 @@
           <w:bCs/>
           <w:lang w:eastAsia="es-ES"/>
         </w:rPr>
-        <w:t>{nombre_apellidos_conciliador}</w:t>
-      </w:r>
+        <w:t>{</w:t>
+      </w:r>
+      <w:proofErr w:type="spellStart"/>
       <w:r>
         <w:rPr>
           <w:rFonts w:ascii="Arial" w:eastAsia="Times New Roman" w:hAnsi="Arial" w:cs="Arial"/>
@@ -1645,6 +2145,25 @@
           <w:bCs/>
           <w:lang w:eastAsia="es-ES"/>
         </w:rPr>
+        <w:t>nombre_apellidos_conciliador</w:t>
+      </w:r>
+      <w:proofErr w:type="spellEnd"/>
+      <w:r>
+        <w:rPr>
+          <w:rFonts w:ascii="Arial" w:eastAsia="Times New Roman" w:hAnsi="Arial" w:cs="Arial"/>
+          <w:b/>
+          <w:bCs/>
+          <w:lang w:eastAsia="es-ES"/>
+        </w:rPr>
+        <w:t>}</w:t>
+      </w:r>
+      <w:r>
+        <w:rPr>
+          <w:rFonts w:ascii="Arial" w:eastAsia="Times New Roman" w:hAnsi="Arial" w:cs="Arial"/>
+          <w:b/>
+          <w:bCs/>
+          <w:lang w:eastAsia="es-ES"/>
+        </w:rPr>
         <w:t xml:space="preserve">, </w:t>
       </w:r>
       <w:r>
@@ -1661,11 +2180,30 @@
           <w:b/>
           <w:lang w:eastAsia="es-ES"/>
         </w:rPr>
-        <w:t>{numero_identificacion_conciliador}</w:t>
-      </w:r>
+        <w:t>{</w:t>
+      </w:r>
+      <w:proofErr w:type="spellStart"/>
       <w:r>
         <w:rPr>
           <w:rFonts w:ascii="Arial" w:eastAsia="Times New Roman" w:hAnsi="Arial" w:cs="Arial"/>
+          <w:b/>
+          <w:lang w:eastAsia="es-ES"/>
+        </w:rPr>
+        <w:t>numero_identificacion_conciliador</w:t>
+      </w:r>
+      <w:proofErr w:type="spellEnd"/>
+      <w:proofErr w:type="gramStart"/>
+      <w:r>
+        <w:rPr>
+          <w:rFonts w:ascii="Arial" w:eastAsia="Times New Roman" w:hAnsi="Arial" w:cs="Arial"/>
+          <w:b/>
+          <w:lang w:eastAsia="es-ES"/>
+        </w:rPr>
+        <w:t>}</w:t>
+      </w:r>
+      <w:r>
+        <w:rPr>
+          <w:rFonts w:ascii="Arial" w:eastAsia="Times New Roman" w:hAnsi="Arial" w:cs="Arial"/>
           <w:bCs/>
           <w:lang w:eastAsia="es-ES"/>
         </w:rPr>
@@ -1681,6 +2219,7 @@
         </w:rPr>
         <w:t>,</w:t>
       </w:r>
+      <w:proofErr w:type="gramEnd"/>
       <w:r>
         <w:rPr>
           <w:rFonts w:ascii="Arial" w:eastAsia="Times New Roman" w:hAnsi="Arial" w:cs="Arial"/>
@@ -1735,7 +2274,23 @@
           <w:rFonts w:ascii="Arial" w:eastAsia="Times New Roman" w:hAnsi="Arial" w:cs="Arial"/>
           <w:lang w:eastAsia="es-ES"/>
         </w:rPr>
-        <w:t>, quien actúa como Conciliador, se procedió a instalar esta audiencia de conciliación explicando a las partes los alcances y consecuencias de la misma y las interroga, ¿si se encuentran en su entero y cabal juicio?, a la cual éstas responden afirmativamente y que asisten a esta diligencia libre de todo apremio. Igualmente las ilustra que, en c</w:t>
+        <w:t xml:space="preserve">, quien actúa como Conciliador, se procedió a instalar esta audiencia de conciliación explicando a las partes los alcances y consecuencias de </w:t>
+      </w:r>
+      <w:proofErr w:type="gramStart"/>
+      <w:r>
+        <w:rPr>
+          <w:rFonts w:ascii="Arial" w:eastAsia="Times New Roman" w:hAnsi="Arial" w:cs="Arial"/>
+          <w:lang w:eastAsia="es-ES"/>
+        </w:rPr>
+        <w:t>la misma</w:t>
+      </w:r>
+      <w:proofErr w:type="gramEnd"/>
+      <w:r>
+        <w:rPr>
+          <w:rFonts w:ascii="Arial" w:eastAsia="Times New Roman" w:hAnsi="Arial" w:cs="Arial"/>
+          <w:lang w:eastAsia="es-ES"/>
+        </w:rPr>
+        <w:t xml:space="preserve"> y las interroga, ¿si se encuentran en su entero y cabal juicio?, a la cual éstas responden afirmativamente y que asisten a esta diligencia libre de todo apremio. Igualmente las ilustra que, en c</w:t>
       </w:r>
       <w:r>
         <w:rPr>
@@ -2150,7 +2705,7 @@
           <w:szCs w:val="22"/>
           <w:lang w:eastAsia="es-ES"/>
         </w:rPr>
-        <w:t>{propuestas}</w:t>
+        <w:t>{propuesta}</w:t>
       </w:r>
     </w:p>
     <w:p>
@@ -2341,7 +2896,29 @@
           <w:szCs w:val="22"/>
           <w:lang w:eastAsia="es-ES"/>
         </w:rPr>
-        <w:t>##:## __</w:t>
+        <w:t>#</w:t>
+      </w:r>
+      <w:proofErr w:type="gramStart"/>
+      <w:r>
+        <w:rPr>
+          <w:rFonts w:ascii="Arial" w:hAnsi="Arial" w:cs="Arial"/>
+          <w:snapToGrid w:val="0"/>
+          <w:sz w:val="22"/>
+          <w:szCs w:val="22"/>
+          <w:lang w:eastAsia="es-ES"/>
+        </w:rPr>
+        <w:t>#:#</w:t>
+      </w:r>
+      <w:proofErr w:type="gramEnd"/>
+      <w:r>
+        <w:rPr>
+          <w:rFonts w:ascii="Arial" w:hAnsi="Arial" w:cs="Arial"/>
+          <w:snapToGrid w:val="0"/>
+          <w:sz w:val="22"/>
+          <w:szCs w:val="22"/>
+          <w:lang w:eastAsia="es-ES"/>
+        </w:rPr>
+        <w:t># __</w:t>
       </w:r>
       <w:r>
         <w:rPr>
@@ -2411,7 +2988,29 @@
           <w:szCs w:val="22"/>
           <w:lang w:eastAsia="es-ES"/>
         </w:rPr>
-        <w:t xml:space="preserve"> de </w:t>
+        <w:t xml:space="preserve"> </w:t>
+      </w:r>
+      <w:proofErr w:type="spellStart"/>
+      <w:r>
+        <w:rPr>
+          <w:rFonts w:ascii="Arial" w:hAnsi="Arial" w:cs="Arial"/>
+          <w:snapToGrid w:val="0"/>
+          <w:sz w:val="22"/>
+          <w:szCs w:val="22"/>
+          <w:lang w:eastAsia="es-ES"/>
+        </w:rPr>
+        <w:t>de</w:t>
+      </w:r>
+      <w:proofErr w:type="spellEnd"/>
+      <w:r>
+        <w:rPr>
+          <w:rFonts w:ascii="Arial" w:hAnsi="Arial" w:cs="Arial"/>
+          <w:snapToGrid w:val="0"/>
+          <w:sz w:val="22"/>
+          <w:szCs w:val="22"/>
+          <w:lang w:eastAsia="es-ES"/>
+        </w:rPr>
+        <w:t xml:space="preserve"> </w:t>
       </w:r>
       <w:r>
         <w:rPr>
@@ -2462,7 +3061,31 @@
           <w:szCs w:val="22"/>
           <w:lang w:eastAsia="es-ES"/>
         </w:rPr>
-        <w:t>{nombre_apellidos_convocante}</w:t>
+        <w:t>{</w:t>
+      </w:r>
+      <w:proofErr w:type="spellStart"/>
+      <w:r>
+        <w:rPr>
+          <w:rFonts w:ascii="Arial" w:hAnsi="Arial" w:cs="Arial"/>
+          <w:b/>
+          <w:bCs/>
+          <w:sz w:val="22"/>
+          <w:szCs w:val="22"/>
+          <w:lang w:eastAsia="es-ES"/>
+        </w:rPr>
+        <w:t>nombre_apellidos_convocante</w:t>
+      </w:r>
+      <w:proofErr w:type="spellEnd"/>
+      <w:r>
+        <w:rPr>
+          <w:rFonts w:ascii="Arial" w:hAnsi="Arial" w:cs="Arial"/>
+          <w:b/>
+          <w:bCs/>
+          <w:sz w:val="22"/>
+          <w:szCs w:val="22"/>
+          <w:lang w:eastAsia="es-ES"/>
+        </w:rPr>
+        <w:t>}</w:t>
       </w:r>
       <w:r>
         <w:rPr>
@@ -2507,7 +3130,31 @@
           <w:szCs w:val="22"/>
           <w:lang w:eastAsia="es-ES"/>
         </w:rPr>
-        <w:t>{numero_cedula_convocante}</w:t>
+        <w:t>{</w:t>
+      </w:r>
+      <w:proofErr w:type="spellStart"/>
+      <w:r>
+        <w:rPr>
+          <w:rFonts w:ascii="Arial" w:hAnsi="Arial" w:cs="Arial"/>
+          <w:b/>
+          <w:bCs/>
+          <w:sz w:val="22"/>
+          <w:szCs w:val="22"/>
+          <w:lang w:eastAsia="es-ES"/>
+        </w:rPr>
+        <w:t>numero_cedula_convocante</w:t>
+      </w:r>
+      <w:proofErr w:type="spellEnd"/>
+      <w:r>
+        <w:rPr>
+          <w:rFonts w:ascii="Arial" w:hAnsi="Arial" w:cs="Arial"/>
+          <w:b/>
+          <w:bCs/>
+          <w:sz w:val="22"/>
+          <w:szCs w:val="22"/>
+          <w:lang w:eastAsia="es-ES"/>
+        </w:rPr>
+        <w:t>}</w:t>
       </w:r>
       <w:r>
         <w:rPr>
@@ -2574,7 +3221,31 @@
           <w:szCs w:val="22"/>
           <w:lang w:eastAsia="es-ES"/>
         </w:rPr>
-        <w:t>{nombre_apellidos_convocados}</w:t>
+        <w:t>{</w:t>
+      </w:r>
+      <w:proofErr w:type="spellStart"/>
+      <w:r>
+        <w:rPr>
+          <w:rFonts w:ascii="Arial" w:hAnsi="Arial" w:cs="Arial"/>
+          <w:b/>
+          <w:bCs/>
+          <w:sz w:val="22"/>
+          <w:szCs w:val="22"/>
+          <w:lang w:eastAsia="es-ES"/>
+        </w:rPr>
+        <w:t>nombre_apellidos_convocados</w:t>
+      </w:r>
+      <w:proofErr w:type="spellEnd"/>
+      <w:r>
+        <w:rPr>
+          <w:rFonts w:ascii="Arial" w:hAnsi="Arial" w:cs="Arial"/>
+          <w:b/>
+          <w:bCs/>
+          <w:sz w:val="22"/>
+          <w:szCs w:val="22"/>
+          <w:lang w:eastAsia="es-ES"/>
+        </w:rPr>
+        <w:t>}</w:t>
       </w:r>
       <w:r>
         <w:rPr>
@@ -2630,7 +3301,31 @@
           <w:szCs w:val="22"/>
           <w:lang w:eastAsia="es-ES"/>
         </w:rPr>
-        <w:t>{numero_cedula_convocado}</w:t>
+        <w:t>{</w:t>
+      </w:r>
+      <w:proofErr w:type="spellStart"/>
+      <w:r>
+        <w:rPr>
+          <w:rFonts w:ascii="Arial" w:hAnsi="Arial" w:cs="Arial"/>
+          <w:b/>
+          <w:bCs/>
+          <w:sz w:val="22"/>
+          <w:szCs w:val="22"/>
+          <w:lang w:eastAsia="es-ES"/>
+        </w:rPr>
+        <w:t>numero_cedula_convocado</w:t>
+      </w:r>
+      <w:proofErr w:type="spellEnd"/>
+      <w:r>
+        <w:rPr>
+          <w:rFonts w:ascii="Arial" w:hAnsi="Arial" w:cs="Arial"/>
+          <w:b/>
+          <w:bCs/>
+          <w:sz w:val="22"/>
+          <w:szCs w:val="22"/>
+          <w:lang w:eastAsia="es-ES"/>
+        </w:rPr>
+        <w:t>}</w:t>
       </w:r>
       <w:r>
         <w:rPr>
@@ -2747,7 +3442,31 @@
           <w:szCs w:val="22"/>
           <w:lang w:eastAsia="es-ES"/>
         </w:rPr>
-        <w:t>{nombre_apellidos_convocante}</w:t>
+        <w:t>{</w:t>
+      </w:r>
+      <w:proofErr w:type="spellStart"/>
+      <w:r>
+        <w:rPr>
+          <w:rFonts w:ascii="Arial" w:hAnsi="Arial" w:cs="Arial"/>
+          <w:b/>
+          <w:bCs/>
+          <w:sz w:val="22"/>
+          <w:szCs w:val="22"/>
+          <w:lang w:eastAsia="es-ES"/>
+        </w:rPr>
+        <w:t>nombre_apellidos_convocante</w:t>
+      </w:r>
+      <w:proofErr w:type="spellEnd"/>
+      <w:r>
+        <w:rPr>
+          <w:rFonts w:ascii="Arial" w:hAnsi="Arial" w:cs="Arial"/>
+          <w:b/>
+          <w:bCs/>
+          <w:sz w:val="22"/>
+          <w:szCs w:val="22"/>
+          <w:lang w:eastAsia="es-ES"/>
+        </w:rPr>
+        <w:t>}</w:t>
       </w:r>
       <w:r>
         <w:rPr>
@@ -2792,7 +3511,32 @@
           <w:szCs w:val="22"/>
           <w:lang w:eastAsia="es-ES"/>
         </w:rPr>
-        <w:t>{numero_cedula_convocante}</w:t>
+        <w:t>{</w:t>
+      </w:r>
+      <w:proofErr w:type="spellStart"/>
+      <w:r>
+        <w:rPr>
+          <w:rFonts w:ascii="Arial" w:hAnsi="Arial" w:cs="Arial"/>
+          <w:b/>
+          <w:bCs/>
+          <w:sz w:val="22"/>
+          <w:szCs w:val="22"/>
+          <w:lang w:eastAsia="es-ES"/>
+        </w:rPr>
+        <w:t>numero_cedula_convocante</w:t>
+      </w:r>
+      <w:proofErr w:type="spellEnd"/>
+      <w:proofErr w:type="gramStart"/>
+      <w:r>
+        <w:rPr>
+          <w:rFonts w:ascii="Arial" w:hAnsi="Arial" w:cs="Arial"/>
+          <w:b/>
+          <w:bCs/>
+          <w:sz w:val="22"/>
+          <w:szCs w:val="22"/>
+          <w:lang w:eastAsia="es-ES"/>
+        </w:rPr>
+        <w:t>}</w:t>
       </w:r>
       <w:r>
         <w:rPr>
@@ -2826,18 +3570,53 @@
           <w:szCs w:val="22"/>
           <w:lang w:eastAsia="es-ES"/>
         </w:rPr>
-        <w:t xml:space="preserve">y </w:t>
-      </w:r>
-      <w:r>
-        <w:rPr>
-          <w:rFonts w:ascii="Arial" w:hAnsi="Arial" w:cs="Arial"/>
-          <w:b/>
-          <w:bCs/>
-          <w:sz w:val="22"/>
-          <w:szCs w:val="22"/>
-          <w:lang w:eastAsia="es-ES"/>
-        </w:rPr>
-        <w:t>{nombre_apellidos_convocados}</w:t>
+        <w:t>y</w:t>
+      </w:r>
+      <w:proofErr w:type="gramEnd"/>
+      <w:r>
+        <w:rPr>
+          <w:rFonts w:ascii="Arial" w:hAnsi="Arial" w:cs="Arial"/>
+          <w:snapToGrid w:val="0"/>
+          <w:sz w:val="22"/>
+          <w:szCs w:val="22"/>
+          <w:lang w:eastAsia="es-ES"/>
+        </w:rPr>
+        <w:t xml:space="preserve"> </w:t>
+      </w:r>
+      <w:r>
+        <w:rPr>
+          <w:rFonts w:ascii="Arial" w:hAnsi="Arial" w:cs="Arial"/>
+          <w:b/>
+          <w:bCs/>
+          <w:sz w:val="22"/>
+          <w:szCs w:val="22"/>
+          <w:lang w:eastAsia="es-ES"/>
+        </w:rPr>
+        <w:t>{</w:t>
+      </w:r>
+      <w:proofErr w:type="spellStart"/>
+      <w:r>
+        <w:rPr>
+          <w:rFonts w:ascii="Arial" w:hAnsi="Arial" w:cs="Arial"/>
+          <w:b/>
+          <w:bCs/>
+          <w:sz w:val="22"/>
+          <w:szCs w:val="22"/>
+          <w:lang w:eastAsia="es-ES"/>
+        </w:rPr>
+        <w:t>nombre_apellidos_convocados</w:t>
+      </w:r>
+      <w:proofErr w:type="spellEnd"/>
+      <w:r>
+        <w:rPr>
+          <w:rFonts w:ascii="Arial" w:hAnsi="Arial" w:cs="Arial"/>
+          <w:b/>
+          <w:bCs/>
+          <w:sz w:val="22"/>
+          <w:szCs w:val="22"/>
+          <w:lang w:eastAsia="es-ES"/>
+        </w:rPr>
+        <w:t>}</w:t>
       </w:r>
       <w:r>
         <w:rPr>
@@ -2882,7 +3661,31 @@
           <w:szCs w:val="22"/>
           <w:lang w:eastAsia="es-ES"/>
         </w:rPr>
-        <w:t>{numero_cedula_convocado}</w:t>
+        <w:t>{</w:t>
+      </w:r>
+      <w:proofErr w:type="spellStart"/>
+      <w:r>
+        <w:rPr>
+          <w:rFonts w:ascii="Arial" w:hAnsi="Arial" w:cs="Arial"/>
+          <w:b/>
+          <w:bCs/>
+          <w:sz w:val="22"/>
+          <w:szCs w:val="22"/>
+          <w:lang w:eastAsia="es-ES"/>
+        </w:rPr>
+        <w:t>numero_cedula_convocado</w:t>
+      </w:r>
+      <w:proofErr w:type="spellEnd"/>
+      <w:r>
+        <w:rPr>
+          <w:rFonts w:ascii="Arial" w:hAnsi="Arial" w:cs="Arial"/>
+          <w:b/>
+          <w:bCs/>
+          <w:sz w:val="22"/>
+          <w:szCs w:val="22"/>
+          <w:lang w:eastAsia="es-ES"/>
+        </w:rPr>
+        <w:t>}</w:t>
       </w:r>
       <w:r>
         <w:rPr>
@@ -2926,7 +3729,29 @@
           <w:szCs w:val="22"/>
           <w:lang w:eastAsia="es-ES"/>
         </w:rPr>
-        <w:t xml:space="preserve">ejerciendo, de manera personal y no a través de terceros,  la custodia </w:t>
+        <w:t xml:space="preserve">ejerciendo, de manera personal y no a través de </w:t>
+      </w:r>
+      <w:proofErr w:type="gramStart"/>
+      <w:r>
+        <w:rPr>
+          <w:rFonts w:ascii="Arial" w:hAnsi="Arial" w:cs="Arial"/>
+          <w:snapToGrid w:val="0"/>
+          <w:sz w:val="22"/>
+          <w:szCs w:val="22"/>
+          <w:lang w:eastAsia="es-ES"/>
+        </w:rPr>
+        <w:t>terceros,  la</w:t>
+      </w:r>
+      <w:proofErr w:type="gramEnd"/>
+      <w:r>
+        <w:rPr>
+          <w:rFonts w:ascii="Arial" w:hAnsi="Arial" w:cs="Arial"/>
+          <w:snapToGrid w:val="0"/>
+          <w:sz w:val="22"/>
+          <w:szCs w:val="22"/>
+          <w:lang w:eastAsia="es-ES"/>
+        </w:rPr>
+        <w:t xml:space="preserve"> custodia </w:t>
       </w:r>
       <w:r>
         <w:rPr>
@@ -3111,7 +3936,32 @@
           <w:szCs w:val="22"/>
           <w:lang w:eastAsia="es-ES"/>
         </w:rPr>
-        <w:t>{nombre_apellidos_convocante}</w:t>
+        <w:t>{</w:t>
+      </w:r>
+      <w:proofErr w:type="spellStart"/>
+      <w:r>
+        <w:rPr>
+          <w:rFonts w:ascii="Arial" w:hAnsi="Arial" w:cs="Arial"/>
+          <w:b/>
+          <w:bCs/>
+          <w:sz w:val="22"/>
+          <w:szCs w:val="22"/>
+          <w:lang w:eastAsia="es-ES"/>
+        </w:rPr>
+        <w:t>nombre_apellidos_convocante</w:t>
+      </w:r>
+      <w:proofErr w:type="spellEnd"/>
+      <w:proofErr w:type="gramStart"/>
+      <w:r>
+        <w:rPr>
+          <w:rFonts w:ascii="Arial" w:hAnsi="Arial" w:cs="Arial"/>
+          <w:b/>
+          <w:bCs/>
+          <w:sz w:val="22"/>
+          <w:szCs w:val="22"/>
+          <w:lang w:eastAsia="es-ES"/>
+        </w:rPr>
+        <w:t>}</w:t>
       </w:r>
       <w:r>
         <w:rPr>
@@ -3145,7 +3995,18 @@
           <w:szCs w:val="22"/>
           <w:lang w:eastAsia="es-ES"/>
         </w:rPr>
-        <w:t xml:space="preserve">identificada con la </w:t>
+        <w:t>identificada</w:t>
+      </w:r>
+      <w:proofErr w:type="gramEnd"/>
+      <w:r>
+        <w:rPr>
+          <w:rFonts w:ascii="Arial" w:hAnsi="Arial" w:cs="Arial"/>
+          <w:snapToGrid w:val="0"/>
+          <w:sz w:val="22"/>
+          <w:szCs w:val="22"/>
+          <w:lang w:eastAsia="es-ES"/>
+        </w:rPr>
+        <w:t xml:space="preserve"> con la </w:t>
       </w:r>
       <w:r>
         <w:rPr>
@@ -3168,7 +4029,31 @@
           <w:szCs w:val="22"/>
           <w:lang w:eastAsia="es-ES"/>
         </w:rPr>
-        <w:t>{numero_cedula_convocante}</w:t>
+        <w:t>{</w:t>
+      </w:r>
+      <w:proofErr w:type="spellStart"/>
+      <w:r>
+        <w:rPr>
+          <w:rFonts w:ascii="Arial" w:hAnsi="Arial" w:cs="Arial"/>
+          <w:b/>
+          <w:bCs/>
+          <w:sz w:val="22"/>
+          <w:szCs w:val="22"/>
+          <w:lang w:eastAsia="es-ES"/>
+        </w:rPr>
+        <w:t>numero_cedula_convocante</w:t>
+      </w:r>
+      <w:proofErr w:type="spellEnd"/>
+      <w:r>
+        <w:rPr>
+          <w:rFonts w:ascii="Arial" w:hAnsi="Arial" w:cs="Arial"/>
+          <w:b/>
+          <w:bCs/>
+          <w:sz w:val="22"/>
+          <w:szCs w:val="22"/>
+          <w:lang w:eastAsia="es-ES"/>
+        </w:rPr>
+        <w:t>}</w:t>
       </w:r>
       <w:r>
         <w:rPr>
@@ -3189,7 +4074,29 @@
           <w:szCs w:val="22"/>
           <w:lang w:eastAsia="es-ES"/>
         </w:rPr>
-        <w:t xml:space="preserve"> continuara ejerciendo de manera personal y no a través de terceros, la  tenencia y el cuidado personal de su hij</w:t>
+        <w:t xml:space="preserve"> continuara ejerciendo de manera personal y no a través de terceros, </w:t>
+      </w:r>
+      <w:proofErr w:type="gramStart"/>
+      <w:r>
+        <w:rPr>
+          <w:rFonts w:ascii="Arial" w:hAnsi="Arial" w:cs="Arial"/>
+          <w:snapToGrid w:val="0"/>
+          <w:sz w:val="22"/>
+          <w:szCs w:val="22"/>
+          <w:lang w:eastAsia="es-ES"/>
+        </w:rPr>
+        <w:t>la  tenencia</w:t>
+      </w:r>
+      <w:proofErr w:type="gramEnd"/>
+      <w:r>
+        <w:rPr>
+          <w:rFonts w:ascii="Arial" w:hAnsi="Arial" w:cs="Arial"/>
+          <w:snapToGrid w:val="0"/>
+          <w:sz w:val="22"/>
+          <w:szCs w:val="22"/>
+          <w:lang w:eastAsia="es-ES"/>
+        </w:rPr>
+        <w:t xml:space="preserve"> y el cuidado personal de su hij</w:t>
       </w:r>
       <w:r>
         <w:rPr>
@@ -3892,7 +4799,29 @@
           <w:szCs w:val="22"/>
           <w:lang w:eastAsia="es-ES"/>
         </w:rPr>
-        <w:t xml:space="preserve">Dicha cuota de alimentos, se incrementará anualmente a partir del primero (01) de enero de </w:t>
+        <w:t xml:space="preserve">Dicha cuota de </w:t>
+      </w:r>
+      <w:proofErr w:type="gramStart"/>
+      <w:r>
+        <w:rPr>
+          <w:rFonts w:ascii="Arial" w:hAnsi="Arial" w:cs="Arial"/>
+          <w:snapToGrid w:val="0"/>
+          <w:sz w:val="22"/>
+          <w:szCs w:val="22"/>
+          <w:lang w:eastAsia="es-ES"/>
+        </w:rPr>
+        <w:t>alimentos,</w:t>
+      </w:r>
+      <w:proofErr w:type="gramEnd"/>
+      <w:r>
+        <w:rPr>
+          <w:rFonts w:ascii="Arial" w:hAnsi="Arial" w:cs="Arial"/>
+          <w:snapToGrid w:val="0"/>
+          <w:sz w:val="22"/>
+          <w:szCs w:val="22"/>
+          <w:lang w:eastAsia="es-ES"/>
+        </w:rPr>
+        <w:t xml:space="preserve"> se incrementará anualmente a partir del primero (01) de enero de </w:t>
       </w:r>
       <w:r>
         <w:rPr>
@@ -3997,7 +4926,31 @@
           <w:szCs w:val="22"/>
           <w:lang w:eastAsia="es-ES"/>
         </w:rPr>
-        <w:t xml:space="preserve">GASTOS DE EDUCACIÓN.- El señor </w:t>
+        <w:t xml:space="preserve">GASTOS DE </w:t>
+      </w:r>
+      <w:proofErr w:type="gramStart"/>
+      <w:r>
+        <w:rPr>
+          <w:rFonts w:ascii="Arial" w:hAnsi="Arial" w:cs="Arial"/>
+          <w:bCs/>
+          <w:snapToGrid w:val="0"/>
+          <w:sz w:val="22"/>
+          <w:szCs w:val="22"/>
+          <w:lang w:eastAsia="es-ES"/>
+        </w:rPr>
+        <w:t>EDUCACIÓN.-</w:t>
+      </w:r>
+      <w:proofErr w:type="gramEnd"/>
+      <w:r>
+        <w:rPr>
+          <w:rFonts w:ascii="Arial" w:hAnsi="Arial" w:cs="Arial"/>
+          <w:bCs/>
+          <w:snapToGrid w:val="0"/>
+          <w:sz w:val="22"/>
+          <w:szCs w:val="22"/>
+          <w:lang w:eastAsia="es-ES"/>
+        </w:rPr>
+        <w:t xml:space="preserve"> El señor </w:t>
       </w:r>
       <w:r>
         <w:rPr>
@@ -4746,7 +5699,31 @@
           <w:szCs w:val="22"/>
           <w:lang w:eastAsia="es-ES"/>
         </w:rPr>
-        <w:t xml:space="preserve">Parágrafo. Para las épocas de vacaciones escolares, fechas de cumpleaños, navidad y año nuevo, los padres se podrán de acuerdo a efecto de que el padre señor </w:t>
+        <w:t xml:space="preserve">Parágrafo. Para las épocas de vacaciones escolares, fechas de cumpleaños, navidad y año nuevo, los padres se podrán </w:t>
+      </w:r>
+      <w:proofErr w:type="gramStart"/>
+      <w:r>
+        <w:rPr>
+          <w:rFonts w:ascii="Arial" w:hAnsi="Arial" w:cs="Arial"/>
+          <w:bCs/>
+          <w:snapToGrid w:val="0"/>
+          <w:sz w:val="22"/>
+          <w:szCs w:val="22"/>
+          <w:lang w:eastAsia="es-ES"/>
+        </w:rPr>
+        <w:t>de acuerdo a</w:t>
+      </w:r>
+      <w:proofErr w:type="gramEnd"/>
+      <w:r>
+        <w:rPr>
+          <w:rFonts w:ascii="Arial" w:hAnsi="Arial" w:cs="Arial"/>
+          <w:bCs/>
+          <w:snapToGrid w:val="0"/>
+          <w:sz w:val="22"/>
+          <w:szCs w:val="22"/>
+          <w:lang w:eastAsia="es-ES"/>
+        </w:rPr>
+        <w:t xml:space="preserve"> efecto de que el padre señor </w:t>
       </w:r>
       <w:r>
         <w:rPr>
@@ -4877,7 +5854,33 @@
           <w:u w:val="single"/>
           <w:lang w:val="es-ES_tradnl" w:eastAsia="es-ES"/>
         </w:rPr>
-        <w:t>A P   R   O   B   A   C   I   Ó   N</w:t>
+        <w:t xml:space="preserve">A P   R   O   B   A   C   I   </w:t>
+      </w:r>
+      <w:proofErr w:type="spellStart"/>
+      <w:r>
+        <w:rPr>
+          <w:rFonts w:ascii="Arial" w:hAnsi="Arial" w:cs="Arial"/>
+          <w:b/>
+          <w:snapToGrid w:val="0"/>
+          <w:sz w:val="22"/>
+          <w:szCs w:val="22"/>
+          <w:u w:val="single"/>
+          <w:lang w:val="es-ES_tradnl" w:eastAsia="es-ES"/>
+        </w:rPr>
+        <w:t>Ó</w:t>
+      </w:r>
+      <w:proofErr w:type="spellEnd"/>
+      <w:r>
+        <w:rPr>
+          <w:rFonts w:ascii="Arial" w:hAnsi="Arial" w:cs="Arial"/>
+          <w:b/>
+          <w:snapToGrid w:val="0"/>
+          <w:sz w:val="22"/>
+          <w:szCs w:val="22"/>
+          <w:u w:val="single"/>
+          <w:lang w:val="es-ES_tradnl" w:eastAsia="es-ES"/>
+        </w:rPr>
+        <w:t xml:space="preserve">   N</w:t>
       </w:r>
     </w:p>
     <w:p>
@@ -4952,7 +5955,29 @@
           <w:szCs w:val="22"/>
           <w:lang w:val="es-ES_tradnl" w:eastAsia="es-ES"/>
         </w:rPr>
-        <w:t xml:space="preserve">, entre ellas. En consideración a que los interesados conciliantes han aceptado el acuerdo que contiene la presente acta, en primera copia original, el conciliador imparte su aprobación y advierte a los interesados que de conformidad con la Ley 446 de 1998 y la Ley 640 de 2001, </w:t>
+        <w:t xml:space="preserve">, entre ellas. En consideración a que los interesados </w:t>
+      </w:r>
+      <w:proofErr w:type="spellStart"/>
+      <w:r>
+        <w:rPr>
+          <w:rFonts w:ascii="Arial" w:hAnsi="Arial" w:cs="Arial"/>
+          <w:snapToGrid w:val="0"/>
+          <w:sz w:val="22"/>
+          <w:szCs w:val="22"/>
+          <w:lang w:val="es-ES_tradnl" w:eastAsia="es-ES"/>
+        </w:rPr>
+        <w:t>conciliantes</w:t>
+      </w:r>
+      <w:proofErr w:type="spellEnd"/>
+      <w:r>
+        <w:rPr>
+          <w:rFonts w:ascii="Arial" w:hAnsi="Arial" w:cs="Arial"/>
+          <w:snapToGrid w:val="0"/>
+          <w:sz w:val="22"/>
+          <w:szCs w:val="22"/>
+          <w:lang w:val="es-ES_tradnl" w:eastAsia="es-ES"/>
+        </w:rPr>
+        <w:t xml:space="preserve"> han aceptado el acuerdo que contiene la presente acta, en primera copia original, el conciliador imparte su aprobación y advierte a los interesados que de conformidad con la Ley 446 de 1998 y la Ley 640 de 2001, </w:t>
       </w:r>
       <w:r>
         <w:rPr>
@@ -5032,7 +6057,27 @@
           <w:szCs w:val="22"/>
           <w:lang w:eastAsia="es-ES"/>
         </w:rPr>
-        <w:t>hora en letra (##:##</w:t>
+        <w:t>hora en letra (#</w:t>
+      </w:r>
+      <w:proofErr w:type="gramStart"/>
+      <w:r>
+        <w:rPr>
+          <w:rFonts w:ascii="Arial" w:hAnsi="Arial" w:cs="Arial"/>
+          <w:sz w:val="22"/>
+          <w:szCs w:val="22"/>
+          <w:lang w:eastAsia="es-ES"/>
+        </w:rPr>
+        <w:t>#:#</w:t>
+      </w:r>
+      <w:proofErr w:type="gramEnd"/>
+      <w:r>
+        <w:rPr>
+          <w:rFonts w:ascii="Arial" w:hAnsi="Arial" w:cs="Arial"/>
+          <w:sz w:val="22"/>
+          <w:szCs w:val="22"/>
+          <w:lang w:eastAsia="es-ES"/>
+        </w:rPr>
+        <w:t>#</w:t>
       </w:r>
       <w:r>
         <w:rPr>
@@ -5158,14 +6203,46 @@
           <w:rFonts w:ascii="Arial" w:hAnsi="Arial" w:cs="Arial"/>
           <w:b/>
         </w:rPr>
-        <w:t>{nombre_apellidos_convocante}</w:t>
-      </w:r>
-      <w:r>
-        <w:rPr>
-          <w:rFonts w:ascii="Arial" w:hAnsi="Arial" w:cs="Arial"/>
-          <w:b/>
-        </w:rPr>
-        <w:t xml:space="preserve">              </w:t>
+        <w:t>{</w:t>
+      </w:r>
+      <w:proofErr w:type="spellStart"/>
+      <w:r>
+        <w:rPr>
+          <w:rFonts w:ascii="Arial" w:hAnsi="Arial" w:cs="Arial"/>
+          <w:b/>
+        </w:rPr>
+        <w:t>nombre_apellidos_</w:t>
+      </w:r>
+      <w:proofErr w:type="gramStart"/>
+      <w:r>
+        <w:rPr>
+          <w:rFonts w:ascii="Arial" w:hAnsi="Arial" w:cs="Arial"/>
+          <w:b/>
+        </w:rPr>
+        <w:t>convocante</w:t>
+      </w:r>
+      <w:proofErr w:type="spellEnd"/>
+      <w:r>
+        <w:rPr>
+          <w:rFonts w:ascii="Arial" w:hAnsi="Arial" w:cs="Arial"/>
+          <w:b/>
+        </w:rPr>
+        <w:t>}</w:t>
+      </w:r>
+      <w:r>
+        <w:rPr>
+          <w:rFonts w:ascii="Arial" w:hAnsi="Arial" w:cs="Arial"/>
+          <w:b/>
+        </w:rPr>
+        <w:t xml:space="preserve">   </w:t>
+      </w:r>
+      <w:proofErr w:type="gramEnd"/>
+      <w:r>
+        <w:rPr>
+          <w:rFonts w:ascii="Arial" w:hAnsi="Arial" w:cs="Arial"/>
+          <w:b/>
+        </w:rPr>
+        <w:t xml:space="preserve">           </w:t>
       </w:r>
       <w:r>
         <w:rPr>
@@ -5183,7 +6260,27 @@
           <w:bCs/>
           <w:lang w:eastAsia="es-ES"/>
         </w:rPr>
-        <w:t>{nombre_apellidos_convocados}</w:t>
+        <w:t>{</w:t>
+      </w:r>
+      <w:proofErr w:type="spellStart"/>
+      <w:r>
+        <w:rPr>
+          <w:rFonts w:ascii="Arial" w:eastAsia="Times New Roman" w:hAnsi="Arial" w:cs="Arial"/>
+          <w:b/>
+          <w:bCs/>
+          <w:lang w:eastAsia="es-ES"/>
+        </w:rPr>
+        <w:t>nombre_apellidos_convocados</w:t>
+      </w:r>
+      <w:proofErr w:type="spellEnd"/>
+      <w:r>
+        <w:rPr>
+          <w:rFonts w:ascii="Arial" w:eastAsia="Times New Roman" w:hAnsi="Arial" w:cs="Arial"/>
+          <w:b/>
+          <w:bCs/>
+          <w:lang w:eastAsia="es-ES"/>
+        </w:rPr>
+        <w:t>}</w:t>
       </w:r>
       <w:r>
         <w:rPr>
@@ -5219,8 +6316,9 @@
           <w:bCs/>
           <w:lang w:eastAsia="es-ES"/>
         </w:rPr>
-        <w:t>{numero_cedula_convocante}</w:t>
-      </w:r>
+        <w:t>{</w:t>
+      </w:r>
+      <w:proofErr w:type="spellStart"/>
       <w:r>
         <w:rPr>
           <w:rFonts w:ascii="Arial" w:eastAsia="Times New Roman" w:hAnsi="Arial" w:cs="Arial"/>
@@ -5228,7 +6326,46 @@
           <w:bCs/>
           <w:lang w:eastAsia="es-ES"/>
         </w:rPr>
-        <w:t xml:space="preserve">                           </w:t>
+        <w:t>numero_cedula_</w:t>
+      </w:r>
+      <w:proofErr w:type="gramStart"/>
+      <w:r>
+        <w:rPr>
+          <w:rFonts w:ascii="Arial" w:eastAsia="Times New Roman" w:hAnsi="Arial" w:cs="Arial"/>
+          <w:b/>
+          <w:bCs/>
+          <w:lang w:eastAsia="es-ES"/>
+        </w:rPr>
+        <w:t>convocante</w:t>
+      </w:r>
+      <w:proofErr w:type="spellEnd"/>
+      <w:r>
+        <w:rPr>
+          <w:rFonts w:ascii="Arial" w:eastAsia="Times New Roman" w:hAnsi="Arial" w:cs="Arial"/>
+          <w:b/>
+          <w:bCs/>
+          <w:lang w:eastAsia="es-ES"/>
+        </w:rPr>
+        <w:t>}</w:t>
+      </w:r>
+      <w:r>
+        <w:rPr>
+          <w:rFonts w:ascii="Arial" w:eastAsia="Times New Roman" w:hAnsi="Arial" w:cs="Arial"/>
+          <w:b/>
+          <w:bCs/>
+          <w:lang w:eastAsia="es-ES"/>
+        </w:rPr>
+        <w:t xml:space="preserve">   </w:t>
+      </w:r>
+      <w:proofErr w:type="gramEnd"/>
+      <w:r>
+        <w:rPr>
+          <w:rFonts w:ascii="Arial" w:eastAsia="Times New Roman" w:hAnsi="Arial" w:cs="Arial"/>
+          <w:b/>
+          <w:bCs/>
+          <w:lang w:eastAsia="es-ES"/>
+        </w:rPr>
+        <w:t xml:space="preserve">                        </w:t>
       </w:r>
       <w:r>
         <w:rPr>
@@ -5257,7 +6394,27 @@
           <w:bCs/>
           <w:lang w:val="es-CO" w:eastAsia="es-ES"/>
         </w:rPr>
-        <w:t>{numero_cedula_convocado}</w:t>
+        <w:t>{</w:t>
+      </w:r>
+      <w:proofErr w:type="spellStart"/>
+      <w:r>
+        <w:rPr>
+          <w:rFonts w:ascii="Arial" w:eastAsia="Times New Roman" w:hAnsi="Arial" w:cs="Arial"/>
+          <w:b/>
+          <w:bCs/>
+          <w:lang w:val="es-CO" w:eastAsia="es-ES"/>
+        </w:rPr>
+        <w:t>numero_cedula_convocado</w:t>
+      </w:r>
+      <w:proofErr w:type="spellEnd"/>
+      <w:r>
+        <w:rPr>
+          <w:rFonts w:ascii="Arial" w:eastAsia="Times New Roman" w:hAnsi="Arial" w:cs="Arial"/>
+          <w:b/>
+          <w:bCs/>
+          <w:lang w:val="es-CO" w:eastAsia="es-ES"/>
+        </w:rPr>
+        <w:t>}</w:t>
       </w:r>
     </w:p>
     <w:p>
@@ -5403,7 +6560,31 @@
           <w:sz w:val="22"/>
           <w:szCs w:val="22"/>
         </w:rPr>
-        <w:t>{nombre_apellidos_conciliador}</w:t>
+        <w:t>{</w:t>
+      </w:r>
+      <w:proofErr w:type="spellStart"/>
+      <w:r>
+        <w:rPr>
+          <w:rFonts w:ascii="Arial" w:eastAsia="Arial" w:hAnsi="Arial" w:cs="Arial"/>
+          <w:b/>
+          <w:bCs/>
+          <w:color w:val="000000" w:themeColor="text1"/>
+          <w:sz w:val="22"/>
+          <w:szCs w:val="22"/>
+        </w:rPr>
+        <w:t>nombre_apellidos_conciliador</w:t>
+      </w:r>
+      <w:proofErr w:type="spellEnd"/>
+      <w:r>
+        <w:rPr>
+          <w:rFonts w:ascii="Arial" w:eastAsia="Arial" w:hAnsi="Arial" w:cs="Arial"/>
+          <w:b/>
+          <w:bCs/>
+          <w:color w:val="000000" w:themeColor="text1"/>
+          <w:sz w:val="22"/>
+          <w:szCs w:val="22"/>
+        </w:rPr>
+        <w:t>}</w:t>
       </w:r>
       <w:r>
         <w:rPr>
@@ -5426,8 +6607,9 @@
           <w:sz w:val="22"/>
           <w:szCs w:val="22"/>
         </w:rPr>
-        <w:t>{numero_identificacion_conciliador}</w:t>
-      </w:r>
+        <w:t>{</w:t>
+      </w:r>
+      <w:proofErr w:type="spellStart"/>
       <w:r>
         <w:rPr>
           <w:rFonts w:ascii="Arial" w:eastAsia="Arial" w:hAnsi="Arial" w:cs="Arial"/>
@@ -5437,6 +6619,29 @@
           <w:sz w:val="22"/>
           <w:szCs w:val="22"/>
         </w:rPr>
+        <w:t>numero_identificacion_conciliador</w:t>
+      </w:r>
+      <w:proofErr w:type="spellEnd"/>
+      <w:r>
+        <w:rPr>
+          <w:rFonts w:ascii="Arial" w:eastAsia="Arial" w:hAnsi="Arial" w:cs="Arial"/>
+          <w:b/>
+          <w:bCs/>
+          <w:color w:val="000000" w:themeColor="text1"/>
+          <w:sz w:val="22"/>
+          <w:szCs w:val="22"/>
+        </w:rPr>
+        <w:t>}</w:t>
+      </w:r>
+      <w:r>
+        <w:rPr>
+          <w:rFonts w:ascii="Arial" w:eastAsia="Arial" w:hAnsi="Arial" w:cs="Arial"/>
+          <w:b/>
+          <w:bCs/>
+          <w:color w:val="000000" w:themeColor="text1"/>
+          <w:sz w:val="22"/>
+          <w:szCs w:val="22"/>
+        </w:rPr>
         <w:t xml:space="preserve"> </w:t>
       </w:r>
       <w:r>
@@ -5449,7 +6654,31 @@
           <w:szCs w:val="22"/>
         </w:rPr>
         <w:br/>
-        <w:t xml:space="preserve">T.P.  N° </w:t>
+        <w:t xml:space="preserve">T.P.  </w:t>
+      </w:r>
+      <w:proofErr w:type="spellStart"/>
+      <w:r>
+        <w:rPr>
+          <w:rFonts w:ascii="Arial" w:eastAsia="Arial" w:hAnsi="Arial" w:cs="Arial"/>
+          <w:b/>
+          <w:bCs/>
+          <w:color w:val="000000" w:themeColor="text1"/>
+          <w:sz w:val="22"/>
+          <w:szCs w:val="22"/>
+        </w:rPr>
+        <w:t>N°</w:t>
+      </w:r>
+      <w:proofErr w:type="spellEnd"/>
+      <w:r>
+        <w:rPr>
+          <w:rFonts w:ascii="Arial" w:eastAsia="Arial" w:hAnsi="Arial" w:cs="Arial"/>
+          <w:b/>
+          <w:bCs/>
+          <w:color w:val="000000" w:themeColor="text1"/>
+          <w:sz w:val="22"/>
+          <w:szCs w:val="22"/>
+        </w:rPr>
+        <w:t xml:space="preserve"> </w:t>
       </w:r>
       <w:r>
         <w:rPr>
@@ -5601,7 +6830,25 @@
         <w:color w:val="A6A6A6" w:themeColor="background1" w:themeShade="A6"/>
         <w:sz w:val="20"/>
       </w:rPr>
-      <w:t>Dirección: Calle 12 N° 8 – 37; Teléfono: 327699, PBX Ext.: 2602 - 2606; Correo: ccjoseignaciotalerolosada@ugc.edu.co</w:t>
+      <w:t xml:space="preserve">Dirección: Calle 12 </w:t>
+    </w:r>
+    <w:proofErr w:type="spellStart"/>
+    <w:r>
+      <w:rPr>
+        <w:rFonts w:ascii="Arial" w:hAnsi="Arial" w:cs="Arial"/>
+        <w:color w:val="A6A6A6" w:themeColor="background1" w:themeShade="A6"/>
+        <w:sz w:val="20"/>
+      </w:rPr>
+      <w:t>N°</w:t>
+    </w:r>
+    <w:proofErr w:type="spellEnd"/>
+    <w:r>
+      <w:rPr>
+        <w:rFonts w:ascii="Arial" w:hAnsi="Arial" w:cs="Arial"/>
+        <w:color w:val="A6A6A6" w:themeColor="background1" w:themeShade="A6"/>
+        <w:sz w:val="20"/>
+      </w:rPr>
+      <w:t xml:space="preserve"> 8 – 37; Teléfono: 327699, PBX Ext.: 2602 - 2606; Correo: ccjoseignaciotalerolosada@ugc.edu.co</w:t>
     </w:r>
   </w:p>
   <w:p>
@@ -5897,7 +7144,27 @@
               <w:szCs w:val="14"/>
               <w:lang w:val="es-ES_tradnl" w:eastAsia="es-ES"/>
             </w:rPr>
-            <w:t xml:space="preserve"> 2124 del 30 de Junio de 1.992</w:t>
+            <w:t xml:space="preserve"> 2124 del 30 de </w:t>
+          </w:r>
+          <w:proofErr w:type="gramStart"/>
+          <w:r>
+            <w:rPr>
+              <w:rFonts w:ascii="Arial" w:hAnsi="Arial" w:cs="Arial"/>
+              <w:sz w:val="14"/>
+              <w:szCs w:val="14"/>
+              <w:lang w:val="es-ES_tradnl" w:eastAsia="es-ES"/>
+            </w:rPr>
+            <w:t>Junio</w:t>
+          </w:r>
+          <w:proofErr w:type="gramEnd"/>
+          <w:r>
+            <w:rPr>
+              <w:rFonts w:ascii="Arial" w:hAnsi="Arial" w:cs="Arial"/>
+              <w:sz w:val="14"/>
+              <w:szCs w:val="14"/>
+              <w:lang w:val="es-ES_tradnl" w:eastAsia="es-ES"/>
+            </w:rPr>
+            <w:t xml:space="preserve"> de 1.992</w:t>
           </w:r>
         </w:p>
         <w:p>

</xml_diff>